<commit_message>
added speed simulation img
</commit_message>
<xml_diff>
--- a/IS P/Proiect 2/Proiect_2_Identificarea_Sistemelor_Tamas_Bogdan.docx
+++ b/IS P/Proiect 2/Proiect_2_Identificarea_Sistemelor_Tamas_Bogdan.docx
@@ -429,6 +429,9 @@
         <w:t>............................................</w:t>
       </w:r>
       <w:r>
+        <w:t>..</w:t>
+      </w:r>
+      <w:r>
         <w:t>3</w:t>
       </w:r>
     </w:p>
@@ -460,7 +463,21 @@
           <w:i/>
           <w:sz w:val="36"/>
         </w:rPr>
-        <w:t>..................................................................</w:t>
+        <w:t>.................................................................</w:t>
+      </w:r>
+      <w:r>
+        <w:rPr>
+          <w:i/>
+          <w:sz w:val="36"/>
+        </w:rPr>
+        <w:t>..</w:t>
+      </w:r>
+      <w:r>
+        <w:rPr>
+          <w:i/>
+          <w:sz w:val="36"/>
+        </w:rPr>
+        <w:t>.</w:t>
       </w:r>
       <w:r>
         <w:rPr>
@@ -494,7 +511,19 @@
         <w:rPr>
           <w:sz w:val="36"/>
         </w:rPr>
-        <w:t>...........................................</w:t>
+        <w:t>..........................................</w:t>
+      </w:r>
+      <w:r>
+        <w:rPr>
+          <w:sz w:val="36"/>
+        </w:rPr>
+        <w:t>..</w:t>
+      </w:r>
+      <w:r>
+        <w:rPr>
+          <w:sz w:val="36"/>
+        </w:rPr>
+        <w:t>.</w:t>
       </w:r>
       <w:r>
         <w:rPr>
@@ -547,41 +576,20 @@
           <w:i/>
           <w:sz w:val="36"/>
         </w:rPr>
-        <w:t>......................................</w:t>
-      </w:r>
-      <w:r>
-        <w:rPr>
+        <w:t>......</w:t>
+      </w:r>
+      <w:r>
+        <w:rPr>
+          <w:i/>
           <w:sz w:val="36"/>
         </w:rPr>
+        <w:t>..................................</w:t>
+      </w:r>
+      <w:r>
+        <w:rPr>
+          <w:sz w:val="36"/>
+        </w:rPr>
         <w:t>4</w:t>
-      </w:r>
-    </w:p>
-    <w:p>
-      <w:pPr>
-        <w:pStyle w:val="ListParagraph"/>
-        <w:numPr>
-          <w:ilvl w:val="1"/>
-          <w:numId w:val="5"/>
-        </w:numPr>
-        <w:tabs>
-          <w:tab w:val="left" w:pos="643"/>
-        </w:tabs>
-        <w:spacing w:line="360" w:lineRule="auto"/>
-        <w:rPr>
-          <w:sz w:val="36"/>
-        </w:rPr>
-      </w:pPr>
-      <w:r>
-        <w:rPr>
-          <w:sz w:val="36"/>
-        </w:rPr>
-        <w:t>Procesarea datelor experimentale</w:t>
-      </w:r>
-      <w:r>
-        <w:rPr>
-          <w:sz w:val="36"/>
-        </w:rPr>
-        <w:t>...........................................5</w:t>
       </w:r>
     </w:p>
     <w:p>
@@ -606,6 +614,78 @@
           <w:i/>
           <w:sz w:val="36"/>
         </w:rPr>
+        <w:t>Preluarea datelor experimentale</w:t>
+      </w:r>
+      <w:r>
+        <w:rPr>
+          <w:i/>
+          <w:sz w:val="36"/>
+        </w:rPr>
+        <w:t>...................................</w:t>
+      </w:r>
+      <w:r>
+        <w:rPr>
+          <w:sz w:val="36"/>
+        </w:rPr>
+        <w:t>5</w:t>
+      </w:r>
+    </w:p>
+    <w:p>
+      <w:pPr>
+        <w:pStyle w:val="ListParagraph"/>
+        <w:numPr>
+          <w:ilvl w:val="1"/>
+          <w:numId w:val="5"/>
+        </w:numPr>
+        <w:tabs>
+          <w:tab w:val="left" w:pos="643"/>
+        </w:tabs>
+        <w:spacing w:line="360" w:lineRule="auto"/>
+        <w:rPr>
+          <w:sz w:val="36"/>
+        </w:rPr>
+      </w:pPr>
+      <w:r>
+        <w:rPr>
+          <w:sz w:val="36"/>
+        </w:rPr>
+        <w:t>Procesarea datelor experimentale</w:t>
+      </w:r>
+      <w:r>
+        <w:rPr>
+          <w:sz w:val="36"/>
+        </w:rPr>
+        <w:t>............</w:t>
+      </w:r>
+      <w:r>
+        <w:rPr>
+          <w:sz w:val="36"/>
+        </w:rPr>
+        <w:t>.................................6</w:t>
+      </w:r>
+    </w:p>
+    <w:p>
+      <w:pPr>
+        <w:pStyle w:val="ListParagraph"/>
+        <w:numPr>
+          <w:ilvl w:val="2"/>
+          <w:numId w:val="5"/>
+        </w:numPr>
+        <w:tabs>
+          <w:tab w:val="left" w:pos="1634"/>
+        </w:tabs>
+        <w:spacing w:before="1" w:line="360" w:lineRule="auto"/>
+        <w:ind w:left="1633" w:hanging="813"/>
+        <w:rPr>
+          <w:i/>
+          <w:sz w:val="36"/>
+        </w:rPr>
+      </w:pPr>
+      <w:r>
+        <w:rPr>
+          <w:i/>
+          <w:sz w:val="36"/>
+        </w:rPr>
         <w:t>Validarea</w:t>
       </w:r>
       <w:r>
@@ -628,13 +708,390 @@
           <w:i/>
           <w:sz w:val="36"/>
         </w:rPr>
-        <w:t>....................................................</w:t>
-      </w:r>
-      <w:r>
-        <w:rPr>
+        <w:t>..................................................</w:t>
+      </w:r>
+      <w:r>
+        <w:rPr>
+          <w:i/>
           <w:sz w:val="36"/>
         </w:rPr>
-        <w:t>5</w:t>
+        <w:t>..</w:t>
+      </w:r>
+      <w:r>
+        <w:rPr>
+          <w:i/>
+          <w:sz w:val="36"/>
+        </w:rPr>
+        <w:t>..</w:t>
+      </w:r>
+      <w:r>
+        <w:rPr>
+          <w:sz w:val="36"/>
+        </w:rPr>
+        <w:t>6</w:t>
+      </w:r>
+    </w:p>
+    <w:p>
+      <w:pPr>
+        <w:pStyle w:val="ListParagraph"/>
+        <w:numPr>
+          <w:ilvl w:val="2"/>
+          <w:numId w:val="5"/>
+        </w:numPr>
+        <w:tabs>
+          <w:tab w:val="left" w:pos="1634"/>
+        </w:tabs>
+        <w:spacing w:before="1" w:line="360" w:lineRule="auto"/>
+        <w:ind w:left="1633" w:hanging="813"/>
+        <w:rPr>
+          <w:i/>
+          <w:sz w:val="36"/>
+        </w:rPr>
+      </w:pPr>
+      <w:r>
+        <w:rPr>
+          <w:i/>
+          <w:sz w:val="36"/>
+        </w:rPr>
+        <w:t>I</w:t>
+      </w:r>
+      <w:r>
+        <w:rPr>
+          <w:i/>
+          <w:sz w:val="36"/>
+        </w:rPr>
+        <w:t>dentificarea si validarea pentru viteza unghiulara</w:t>
+      </w:r>
+      <w:r>
+        <w:rPr>
+          <w:i/>
+          <w:sz w:val="36"/>
+        </w:rPr>
+        <w:t>......</w:t>
+      </w:r>
+      <w:r>
+        <w:rPr>
+          <w:sz w:val="36"/>
+        </w:rPr>
+        <w:t>7</w:t>
+      </w:r>
+    </w:p>
+    <w:p>
+      <w:pPr>
+        <w:pStyle w:val="ListParagraph"/>
+        <w:tabs>
+          <w:tab w:val="left" w:pos="1634"/>
+        </w:tabs>
+        <w:spacing w:before="1" w:line="360" w:lineRule="auto"/>
+        <w:ind w:left="1633" w:firstLine="0"/>
+        <w:rPr>
+          <w:i/>
+          <w:sz w:val="36"/>
+        </w:rPr>
+      </w:pPr>
+      <w:r>
+        <w:rPr>
+          <w:i/>
+          <w:sz w:val="36"/>
+        </w:rPr>
+        <w:t xml:space="preserve">Metoda </w:t>
+      </w:r>
+      <w:r>
+        <w:rPr>
+          <w:b/>
+          <w:i/>
+          <w:sz w:val="36"/>
+        </w:rPr>
+        <w:t>ARX</w:t>
+      </w:r>
+      <w:r>
+        <w:rPr>
+          <w:i/>
+          <w:sz w:val="36"/>
+        </w:rPr>
+        <w:t>..................................................................8</w:t>
+      </w:r>
+    </w:p>
+    <w:p>
+      <w:pPr>
+        <w:pStyle w:val="ListParagraph"/>
+        <w:tabs>
+          <w:tab w:val="left" w:pos="1634"/>
+        </w:tabs>
+        <w:spacing w:before="1" w:line="360" w:lineRule="auto"/>
+        <w:ind w:left="1633" w:firstLine="0"/>
+        <w:rPr>
+          <w:i/>
+          <w:sz w:val="36"/>
+        </w:rPr>
+      </w:pPr>
+      <w:r>
+        <w:rPr>
+          <w:i/>
+          <w:sz w:val="36"/>
+        </w:rPr>
+        <w:t xml:space="preserve">Metoda </w:t>
+      </w:r>
+      <w:r>
+        <w:rPr>
+          <w:b/>
+          <w:i/>
+          <w:sz w:val="36"/>
+        </w:rPr>
+        <w:t>IV4</w:t>
+      </w:r>
+      <w:r>
+        <w:rPr>
+          <w:i/>
+          <w:sz w:val="36"/>
+        </w:rPr>
+        <w:t>...................................................................9</w:t>
+      </w:r>
+    </w:p>
+    <w:p>
+      <w:pPr>
+        <w:pStyle w:val="ListParagraph"/>
+        <w:numPr>
+          <w:ilvl w:val="2"/>
+          <w:numId w:val="5"/>
+        </w:numPr>
+        <w:tabs>
+          <w:tab w:val="left" w:pos="1634"/>
+        </w:tabs>
+        <w:spacing w:before="1" w:line="360" w:lineRule="auto"/>
+        <w:ind w:left="1633" w:hanging="813"/>
+        <w:rPr>
+          <w:i/>
+          <w:sz w:val="36"/>
+        </w:rPr>
+      </w:pPr>
+      <w:r>
+        <w:rPr>
+          <w:i/>
+          <w:sz w:val="36"/>
+        </w:rPr>
+        <w:t>I</w:t>
+      </w:r>
+      <w:r>
+        <w:rPr>
+          <w:i/>
+          <w:sz w:val="36"/>
+        </w:rPr>
+        <w:t xml:space="preserve">dentificarea si validarea pentru </w:t>
+      </w:r>
+      <w:r>
+        <w:rPr>
+          <w:i/>
+          <w:sz w:val="36"/>
+        </w:rPr>
+        <w:t>pozitia</w:t>
+      </w:r>
+      <w:r>
+        <w:rPr>
+          <w:i/>
+          <w:sz w:val="36"/>
+        </w:rPr>
+        <w:t xml:space="preserve"> unghiulara</w:t>
+      </w:r>
+      <w:r>
+        <w:rPr>
+          <w:i/>
+          <w:sz w:val="36"/>
+        </w:rPr>
+        <w:t>...10</w:t>
+      </w:r>
+    </w:p>
+    <w:p>
+      <w:pPr>
+        <w:pStyle w:val="ListParagraph"/>
+        <w:tabs>
+          <w:tab w:val="left" w:pos="1634"/>
+        </w:tabs>
+        <w:spacing w:before="1" w:line="360" w:lineRule="auto"/>
+        <w:ind w:left="642" w:firstLine="0"/>
+        <w:rPr>
+          <w:i/>
+          <w:sz w:val="36"/>
+        </w:rPr>
+      </w:pPr>
+      <w:r>
+        <w:rPr>
+          <w:i/>
+          <w:sz w:val="36"/>
+        </w:rPr>
+        <w:tab/>
+      </w:r>
+      <w:r>
+        <w:rPr>
+          <w:i/>
+          <w:sz w:val="36"/>
+        </w:rPr>
+        <w:t xml:space="preserve">Metoda </w:t>
+      </w:r>
+      <w:r>
+        <w:rPr>
+          <w:b/>
+          <w:i/>
+          <w:sz w:val="36"/>
+        </w:rPr>
+        <w:t>ARX</w:t>
+      </w:r>
+      <w:r>
+        <w:rPr>
+          <w:i/>
+          <w:sz w:val="36"/>
+        </w:rPr>
+        <w:t>.................................................................11</w:t>
+      </w:r>
+    </w:p>
+    <w:p>
+      <w:pPr>
+        <w:pStyle w:val="ListParagraph"/>
+        <w:tabs>
+          <w:tab w:val="left" w:pos="1634"/>
+        </w:tabs>
+        <w:spacing w:before="1" w:line="360" w:lineRule="auto"/>
+        <w:ind w:left="642" w:firstLine="0"/>
+        <w:rPr>
+          <w:i/>
+          <w:sz w:val="36"/>
+        </w:rPr>
+      </w:pPr>
+      <w:r>
+        <w:rPr>
+          <w:i/>
+          <w:sz w:val="36"/>
+        </w:rPr>
+        <w:tab/>
+        <w:t xml:space="preserve">Metoda </w:t>
+      </w:r>
+      <w:r>
+        <w:rPr>
+          <w:b/>
+          <w:i/>
+          <w:sz w:val="36"/>
+        </w:rPr>
+        <w:t>IV4</w:t>
+      </w:r>
+      <w:r>
+        <w:rPr>
+          <w:i/>
+          <w:sz w:val="36"/>
+        </w:rPr>
+        <w:t>...................................................................12</w:t>
+      </w:r>
+    </w:p>
+    <w:p>
+      <w:pPr>
+        <w:pStyle w:val="ListParagraph"/>
+        <w:numPr>
+          <w:ilvl w:val="2"/>
+          <w:numId w:val="5"/>
+        </w:numPr>
+        <w:tabs>
+          <w:tab w:val="left" w:pos="1634"/>
+        </w:tabs>
+        <w:spacing w:before="1" w:line="360" w:lineRule="auto"/>
+        <w:ind w:left="1633" w:hanging="813"/>
+        <w:rPr>
+          <w:i/>
+          <w:sz w:val="36"/>
+        </w:rPr>
+      </w:pPr>
+      <w:r>
+        <w:rPr>
+          <w:i/>
+          <w:sz w:val="36"/>
+        </w:rPr>
+        <w:t>Simulare viteza unghiulara...........................................14</w:t>
+      </w:r>
+    </w:p>
+    <w:p>
+      <w:pPr>
+        <w:pStyle w:val="ListParagraph"/>
+        <w:numPr>
+          <w:ilvl w:val="2"/>
+          <w:numId w:val="5"/>
+        </w:numPr>
+        <w:tabs>
+          <w:tab w:val="left" w:pos="1634"/>
+        </w:tabs>
+        <w:spacing w:before="1" w:line="360" w:lineRule="auto"/>
+        <w:ind w:left="1633" w:hanging="813"/>
+        <w:rPr>
+          <w:i/>
+          <w:sz w:val="36"/>
+        </w:rPr>
+      </w:pPr>
+      <w:r>
+        <w:rPr>
+          <w:i/>
+          <w:sz w:val="36"/>
+        </w:rPr>
+        <w:t>Simulare pozitie unghiulara..........................................15</w:t>
+      </w:r>
+    </w:p>
+    <w:p>
+      <w:pPr>
+        <w:pStyle w:val="ListParagraph"/>
+        <w:numPr>
+          <w:ilvl w:val="2"/>
+          <w:numId w:val="5"/>
+        </w:numPr>
+        <w:tabs>
+          <w:tab w:val="left" w:pos="1634"/>
+        </w:tabs>
+        <w:spacing w:before="1" w:line="360" w:lineRule="auto"/>
+        <w:ind w:left="1633" w:hanging="813"/>
+        <w:rPr>
+          <w:i/>
+          <w:sz w:val="36"/>
+        </w:rPr>
+      </w:pPr>
+      <w:r>
+        <w:rPr>
+          <w:i/>
+          <w:sz w:val="36"/>
+        </w:rPr>
+        <w:t>Validarea modelului......................................................15</w:t>
+      </w:r>
+    </w:p>
+    <w:p>
+      <w:pPr>
+        <w:tabs>
+          <w:tab w:val="left" w:pos="1634"/>
+        </w:tabs>
+        <w:spacing w:before="1" w:line="360" w:lineRule="auto"/>
+        <w:rPr>
+          <w:i/>
+          <w:sz w:val="36"/>
+        </w:rPr>
+      </w:pPr>
+      <w:r>
+        <w:rPr>
+          <w:sz w:val="36"/>
+        </w:rPr>
+        <w:t>1.4</w:t>
+      </w:r>
+      <w:r>
+        <w:rPr>
+          <w:i/>
+          <w:sz w:val="36"/>
+        </w:rPr>
+        <w:t xml:space="preserve">. </w:t>
+      </w:r>
+      <w:r>
+        <w:rPr>
+          <w:sz w:val="36"/>
+        </w:rPr>
+        <w:t>Cod Matlab</w:t>
+      </w:r>
+      <w:r>
+        <w:rPr>
+          <w:i/>
+          <w:sz w:val="36"/>
+        </w:rPr>
+        <w:t>...............................................................................17</w:t>
       </w:r>
     </w:p>
     <w:p>
@@ -812,7 +1269,7 @@
           <w:lang w:val="en-GB" w:eastAsia="en-GB" w:bidi="ar-SA"/>
         </w:rPr>
         <w:drawing>
-          <wp:anchor distT="0" distB="0" distL="0" distR="0" simplePos="0" relativeHeight="251658240" behindDoc="0" locked="0" layoutInCell="1" allowOverlap="1">
+          <wp:anchor distT="0" distB="0" distL="0" distR="0" simplePos="0" relativeHeight="251656704" behindDoc="0" locked="0" layoutInCell="1" allowOverlap="1">
             <wp:simplePos x="0" y="0"/>
             <wp:positionH relativeFrom="page">
               <wp:posOffset>1000125</wp:posOffset>
@@ -933,7 +1390,7 @@
           <w:lang w:val="en-GB" w:eastAsia="en-GB" w:bidi="ar-SA"/>
         </w:rPr>
         <w:drawing>
-          <wp:anchor distT="0" distB="0" distL="0" distR="0" simplePos="0" relativeHeight="251659264" behindDoc="0" locked="0" layoutInCell="1" allowOverlap="1">
+          <wp:anchor distT="0" distB="0" distL="0" distR="0" simplePos="0" relativeHeight="251657728" behindDoc="0" locked="0" layoutInCell="1" allowOverlap="1">
             <wp:simplePos x="0" y="0"/>
             <wp:positionH relativeFrom="page">
               <wp:posOffset>1028700</wp:posOffset>
@@ -1455,6 +1912,34 @@
     <w:p>
       <w:pPr>
         <w:pStyle w:val="Heading9"/>
+        <w:tabs>
+          <w:tab w:val="left" w:pos="936"/>
+          <w:tab w:val="left" w:pos="937"/>
+        </w:tabs>
+        <w:spacing w:before="11"/>
+        <w:ind w:left="1178" w:firstLine="0"/>
+        <w:rPr>
+          <w:sz w:val="21"/>
+        </w:rPr>
+      </w:pPr>
+    </w:p>
+    <w:p>
+      <w:pPr>
+        <w:pStyle w:val="Heading9"/>
+        <w:tabs>
+          <w:tab w:val="left" w:pos="936"/>
+          <w:tab w:val="left" w:pos="937"/>
+        </w:tabs>
+        <w:spacing w:before="11"/>
+        <w:ind w:left="457" w:firstLine="0"/>
+        <w:rPr>
+          <w:sz w:val="21"/>
+        </w:rPr>
+      </w:pPr>
+    </w:p>
+    <w:p>
+      <w:pPr>
+        <w:pStyle w:val="Heading9"/>
         <w:numPr>
           <w:ilvl w:val="2"/>
           <w:numId w:val="4"/>
@@ -1470,10 +1955,11 @@
         </w:rPr>
       </w:pPr>
       <w:r>
+        <w:lastRenderedPageBreak/>
         <w:t xml:space="preserve">Preluarea </w:t>
       </w:r>
       <w:r>
-        <w:t>datelor initiale</w:t>
+        <w:t>datelor experimentale</w:t>
       </w:r>
     </w:p>
     <w:p>
@@ -1484,7 +1970,6 @@
         <w:jc w:val="both"/>
       </w:pPr>
       <w:r>
-        <w:lastRenderedPageBreak/>
         <w:t xml:space="preserve">Vom importa datele din fisierul “Tamas.mat” si vom </w:t>
       </w:r>
       <w:r>
@@ -2005,16 +2490,6 @@
         </w:rPr>
         <w:t>: Date initiale preluate individual</w:t>
       </w:r>
-    </w:p>
-    <w:p>
-      <w:pPr>
-        <w:widowControl/>
-        <w:adjustRightInd w:val="0"/>
-        <w:rPr>
-          <w:sz w:val="24"/>
-          <w:szCs w:val="24"/>
-        </w:rPr>
-      </w:pPr>
       <w:bookmarkStart w:id="3" w:name="1.2.1_Desfasurarea_experimentului"/>
       <w:bookmarkStart w:id="4" w:name="1.3_Procesarea_datelor_experimentale"/>
       <w:bookmarkEnd w:id="3"/>
@@ -2034,6 +2509,7 @@
         <w:ind w:hanging="721"/>
       </w:pPr>
       <w:r>
+        <w:lastRenderedPageBreak/>
         <w:t>Procesarea datelor experimentale</w:t>
       </w:r>
     </w:p>
@@ -2044,7 +2520,6 @@
         <w:ind w:left="924"/>
       </w:pPr>
       <w:r>
-        <w:lastRenderedPageBreak/>
         <w:t>Vizualizarea datelor experimentale utilizând mediul Matlab.</w:t>
       </w:r>
     </w:p>
@@ -2164,7 +2639,7 @@
         </w:rPr>
         <w:drawing>
           <wp:inline distT="0" distB="0" distL="0" distR="0" wp14:anchorId="6A522368" wp14:editId="6C253920">
-            <wp:extent cx="5909900" cy="3179135"/>
+            <wp:extent cx="5909297" cy="3333750"/>
             <wp:effectExtent l="0" t="0" r="0" b="0"/>
             <wp:docPr id="8" name="Picture 8"/>
             <wp:cNvGraphicFramePr>
@@ -2192,7 +2667,7 @@
                   <pic:spPr>
                     <a:xfrm>
                       <a:off x="0" y="0"/>
-                      <a:ext cx="5972310" cy="3212707"/>
+                      <a:ext cx="5979858" cy="3373557"/>
                     </a:xfrm>
                     <a:prstGeom prst="rect">
                       <a:avLst/>
@@ -2584,27 +3059,6 @@
       <w:pPr>
         <w:widowControl/>
         <w:adjustRightInd w:val="0"/>
-        <w:ind w:firstLine="720"/>
-        <w:rPr>
-          <w:sz w:val="24"/>
-          <w:szCs w:val="24"/>
-        </w:rPr>
-      </w:pPr>
-    </w:p>
-    <w:p>
-      <w:pPr>
-        <w:widowControl/>
-        <w:adjustRightInd w:val="0"/>
-        <w:rPr>
-          <w:sz w:val="24"/>
-          <w:szCs w:val="24"/>
-        </w:rPr>
-      </w:pPr>
-    </w:p>
-    <w:p>
-      <w:pPr>
-        <w:widowControl/>
-        <w:adjustRightInd w:val="0"/>
         <w:rPr>
           <w:sz w:val="24"/>
           <w:szCs w:val="24"/>
@@ -2743,7 +3197,7 @@
         </w:rPr>
         <w:drawing>
           <wp:inline distT="0" distB="0" distL="0" distR="0" wp14:anchorId="6B0D737D" wp14:editId="7E146DC7">
-            <wp:extent cx="5848350" cy="3057525"/>
+            <wp:extent cx="5848350" cy="3219450"/>
             <wp:effectExtent l="0" t="0" r="0" b="0"/>
             <wp:docPr id="10" name="Picture 10"/>
             <wp:cNvGraphicFramePr>
@@ -2771,7 +3225,7 @@
                   <pic:spPr>
                     <a:xfrm>
                       <a:off x="0" y="0"/>
-                      <a:ext cx="5849197" cy="3057968"/>
+                      <a:ext cx="5849204" cy="3219920"/>
                     </a:xfrm>
                     <a:prstGeom prst="rect">
                       <a:avLst/>
@@ -3216,61 +3670,89 @@
           <w:szCs w:val="24"/>
         </w:rPr>
       </w:pPr>
-    </w:p>
-    <w:p>
-      <w:pPr>
-        <w:widowControl/>
-        <w:adjustRightInd w:val="0"/>
-        <w:rPr>
-          <w:sz w:val="24"/>
-          <w:szCs w:val="24"/>
-        </w:rPr>
-      </w:pPr>
-    </w:p>
-    <w:p>
-      <w:pPr>
-        <w:widowControl/>
-        <w:adjustRightInd w:val="0"/>
-        <w:rPr>
-          <w:sz w:val="24"/>
-          <w:szCs w:val="24"/>
-        </w:rPr>
-      </w:pPr>
-    </w:p>
-    <w:p>
-      <w:pPr>
-        <w:widowControl/>
-        <w:adjustRightInd w:val="0"/>
-        <w:rPr>
-          <w:sz w:val="24"/>
-          <w:szCs w:val="24"/>
-        </w:rPr>
-      </w:pPr>
-    </w:p>
-    <w:p>
-      <w:pPr>
-        <w:widowControl/>
-        <w:adjustRightInd w:val="0"/>
-        <w:rPr>
-          <w:sz w:val="24"/>
-          <w:szCs w:val="24"/>
-        </w:rPr>
-      </w:pPr>
-    </w:p>
-    <w:p>
-      <w:pPr>
-        <w:widowControl/>
-        <w:adjustRightInd w:val="0"/>
-        <w:rPr>
-          <w:sz w:val="24"/>
-          <w:szCs w:val="24"/>
-        </w:rPr>
-      </w:pPr>
-    </w:p>
-    <w:p>
-      <w:pPr>
-        <w:widowControl/>
-        <w:adjustRightInd w:val="0"/>
+      <w:r>
+        <w:rPr>
+          <w:sz w:val="24"/>
+          <w:szCs w:val="24"/>
+        </w:rPr>
+        <w:tab/>
+      </w:r>
+    </w:p>
+    <w:p>
+      <w:pPr>
+        <w:widowControl/>
+        <w:adjustRightInd w:val="0"/>
+        <w:rPr>
+          <w:sz w:val="24"/>
+          <w:szCs w:val="24"/>
+        </w:rPr>
+      </w:pPr>
+    </w:p>
+    <w:p>
+      <w:pPr>
+        <w:widowControl/>
+        <w:adjustRightInd w:val="0"/>
+        <w:rPr>
+          <w:sz w:val="24"/>
+          <w:szCs w:val="24"/>
+        </w:rPr>
+      </w:pPr>
+    </w:p>
+    <w:p>
+      <w:pPr>
+        <w:widowControl/>
+        <w:adjustRightInd w:val="0"/>
+        <w:rPr>
+          <w:sz w:val="24"/>
+          <w:szCs w:val="24"/>
+        </w:rPr>
+      </w:pPr>
+    </w:p>
+    <w:p>
+      <w:pPr>
+        <w:widowControl/>
+        <w:adjustRightInd w:val="0"/>
+        <w:rPr>
+          <w:sz w:val="24"/>
+          <w:szCs w:val="24"/>
+        </w:rPr>
+      </w:pPr>
+    </w:p>
+    <w:p>
+      <w:pPr>
+        <w:widowControl/>
+        <w:adjustRightInd w:val="0"/>
+        <w:rPr>
+          <w:sz w:val="24"/>
+          <w:szCs w:val="24"/>
+        </w:rPr>
+      </w:pPr>
+    </w:p>
+    <w:p>
+      <w:pPr>
+        <w:widowControl/>
+        <w:adjustRightInd w:val="0"/>
+        <w:rPr>
+          <w:sz w:val="24"/>
+          <w:szCs w:val="24"/>
+        </w:rPr>
+      </w:pPr>
+    </w:p>
+    <w:p>
+      <w:pPr>
+        <w:widowControl/>
+        <w:adjustRightInd w:val="0"/>
+        <w:rPr>
+          <w:sz w:val="24"/>
+          <w:szCs w:val="24"/>
+        </w:rPr>
+      </w:pPr>
+    </w:p>
+    <w:p>
+      <w:pPr>
+        <w:widowControl/>
+        <w:adjustRightInd w:val="0"/>
+        <w:ind w:firstLine="720"/>
         <w:rPr>
           <w:sz w:val="32"/>
           <w:szCs w:val="24"/>
@@ -3279,17 +3761,11 @@
       </w:pPr>
       <w:r>
         <w:rPr>
-          <w:sz w:val="24"/>
-          <w:szCs w:val="24"/>
-        </w:rPr>
-        <w:tab/>
-      </w:r>
-      <w:r>
-        <w:rPr>
           <w:sz w:val="32"/>
           <w:szCs w:val="24"/>
           <w:u w:val="single"/>
         </w:rPr>
+        <w:lastRenderedPageBreak/>
         <w:t xml:space="preserve">Metoda </w:t>
       </w:r>
       <w:r>
@@ -3309,17 +3785,6 @@
         </w:rPr>
         <w:t xml:space="preserve"> (Metoda celor mai mici patrate recursiva)</w:t>
       </w:r>
-    </w:p>
-    <w:p>
-      <w:pPr>
-        <w:widowControl/>
-        <w:adjustRightInd w:val="0"/>
-        <w:rPr>
-          <w:rFonts w:ascii="Cambria Math" w:hAnsi="Cambria Math" w:cs="Cambria Math"/>
-          <w:b/>
-          <w:sz w:val="32"/>
-        </w:rPr>
-      </w:pPr>
     </w:p>
     <w:p>
       <w:pPr>
@@ -4102,6 +4567,7 @@
         <w:rPr>
           <w:b w:val="0"/>
         </w:rPr>
+        <w:lastRenderedPageBreak/>
         <w:t xml:space="preserve">Functie de transfer in </w:t>
       </w:r>
       <w:r>
@@ -5140,12 +5606,24 @@
       <w:pPr>
         <w:pStyle w:val="ListParagraph"/>
         <w:widowControl/>
-        <w:numPr>
-          <w:ilvl w:val="0"/>
-          <w:numId w:val="8"/>
-        </w:numPr>
         <w:adjustRightInd w:val="0"/>
         <w:spacing w:line="276" w:lineRule="auto"/>
+        <w:ind w:left="720" w:firstLine="0"/>
+        <w:rPr>
+          <w:rFonts w:ascii="Courier New" w:eastAsiaTheme="minorHAnsi" w:hAnsi="Courier New" w:cs="Courier New"/>
+          <w:sz w:val="24"/>
+          <w:szCs w:val="24"/>
+          <w:lang w:val="en-GB" w:eastAsia="en-US" w:bidi="ar-SA"/>
+        </w:rPr>
+      </w:pPr>
+    </w:p>
+    <w:p>
+      <w:pPr>
+        <w:pStyle w:val="ListParagraph"/>
+        <w:widowControl/>
+        <w:adjustRightInd w:val="0"/>
+        <w:spacing w:line="276" w:lineRule="auto"/>
+        <w:ind w:left="720" w:firstLine="0"/>
         <w:jc w:val="center"/>
         <w:rPr>
           <w:rFonts w:ascii="Courier New" w:eastAsiaTheme="minorHAnsi" w:hAnsi="Courier New" w:cs="Courier New"/>
@@ -5164,7 +5642,7 @@
         </w:rPr>
         <w:drawing>
           <wp:inline distT="0" distB="0" distL="0" distR="0">
-            <wp:extent cx="5273328" cy="2488018"/>
+            <wp:extent cx="5229225" cy="2487882"/>
             <wp:effectExtent l="0" t="0" r="0" b="0"/>
             <wp:docPr id="22" name="Picture 22"/>
             <wp:cNvGraphicFramePr>
@@ -5192,7 +5670,7 @@
                   <pic:spPr>
                     <a:xfrm>
                       <a:off x="0" y="0"/>
-                      <a:ext cx="5311913" cy="2506223"/>
+                      <a:ext cx="5287700" cy="2515703"/>
                     </a:xfrm>
                     <a:prstGeom prst="rect">
                       <a:avLst/>
@@ -5283,6 +5761,7 @@
           <w:sz w:val="28"/>
           <w:szCs w:val="24"/>
         </w:rPr>
+        <w:lastRenderedPageBreak/>
         <w:t>Comparare iesire masurata cu iesire date de validare:</w:t>
       </w:r>
       <w:r>
@@ -5337,7 +5816,6 @@
           <w:szCs w:val="24"/>
           <w:lang w:val="en-GB" w:eastAsia="en-GB" w:bidi="ar-SA"/>
         </w:rPr>
-        <w:lastRenderedPageBreak/>
         <w:drawing>
           <wp:inline distT="0" distB="0" distL="0" distR="0">
             <wp:extent cx="6018028" cy="3431362"/>
@@ -5467,6 +5945,21 @@
     <w:p>
       <w:pPr>
         <w:pStyle w:val="Heading9"/>
+        <w:tabs>
+          <w:tab w:val="left" w:pos="996"/>
+          <w:tab w:val="left" w:pos="997"/>
+        </w:tabs>
+        <w:spacing w:before="81"/>
+        <w:ind w:left="720" w:firstLine="0"/>
+        <w:rPr>
+          <w:b w:val="0"/>
+          <w:bCs w:val="0"/>
+        </w:rPr>
+      </w:pPr>
+    </w:p>
+    <w:p>
+      <w:pPr>
+        <w:pStyle w:val="Heading9"/>
         <w:numPr>
           <w:ilvl w:val="0"/>
           <w:numId w:val="8"/>
@@ -6069,6 +6562,7 @@
           <w:tab w:val="left" w:pos="997"/>
         </w:tabs>
         <w:spacing w:before="81"/>
+        <w:ind w:left="0" w:firstLine="0"/>
       </w:pPr>
     </w:p>
     <w:p>
@@ -6079,18 +6573,7 @@
           <w:tab w:val="left" w:pos="997"/>
         </w:tabs>
         <w:spacing w:before="81"/>
-        <w:ind w:left="215" w:firstLine="0"/>
-      </w:pPr>
-    </w:p>
-    <w:p>
-      <w:pPr>
-        <w:pStyle w:val="Heading9"/>
-        <w:tabs>
-          <w:tab w:val="left" w:pos="996"/>
-          <w:tab w:val="left" w:pos="997"/>
-        </w:tabs>
-        <w:spacing w:before="81"/>
-        <w:ind w:left="215" w:firstLine="0"/>
+        <w:ind w:left="996" w:firstLine="0"/>
       </w:pPr>
     </w:p>
     <w:p>
@@ -6108,6 +6591,7 @@
         <w:ind w:hanging="781"/>
       </w:pPr>
       <w:r>
+        <w:lastRenderedPageBreak/>
         <w:t xml:space="preserve">Identificarea si validarea pentru </w:t>
       </w:r>
       <w:r>
@@ -6143,7 +6627,6 @@
           <w:sz w:val="24"/>
           <w:szCs w:val="24"/>
         </w:rPr>
-        <w:lastRenderedPageBreak/>
         <w:t>Folosind indicii preluati din Figura 1.6 vom declara datele de identificare si validare dupa cum</w:t>
       </w:r>
     </w:p>
@@ -6905,7 +7388,7 @@
         </w:rPr>
         <w:drawing>
           <wp:inline distT="0" distB="0" distL="0" distR="0">
-            <wp:extent cx="4610099" cy="2934586"/>
+            <wp:extent cx="4704715" cy="3143250"/>
             <wp:effectExtent l="0" t="0" r="0" b="0"/>
             <wp:docPr id="18" name="Picture 18"/>
             <wp:cNvGraphicFramePr>
@@ -6933,7 +7416,7 @@
                   <pic:spPr>
                     <a:xfrm>
                       <a:off x="0" y="0"/>
-                      <a:ext cx="4673321" cy="2974830"/>
+                      <a:ext cx="4769892" cy="3186795"/>
                     </a:xfrm>
                     <a:prstGeom prst="rect">
                       <a:avLst/>
@@ -7013,10 +7496,8 @@
     </w:p>
     <w:p>
       <w:pPr>
-        <w:pStyle w:val="ListParagraph"/>
-        <w:widowControl/>
-        <w:adjustRightInd w:val="0"/>
-        <w:ind w:left="720" w:firstLine="0"/>
+        <w:widowControl/>
+        <w:adjustRightInd w:val="0"/>
         <w:rPr>
           <w:rFonts w:ascii="Courier New" w:eastAsiaTheme="minorHAnsi" w:hAnsi="Courier New" w:cs="Courier New"/>
           <w:sz w:val="24"/>
@@ -7046,6 +7527,7 @@
           <w:sz w:val="28"/>
           <w:szCs w:val="24"/>
         </w:rPr>
+        <w:lastRenderedPageBreak/>
         <w:t>Comparare iesire masurata cu iesire date de validare:</w:t>
       </w:r>
       <w:r>
@@ -7109,7 +7591,6 @@
           <w:szCs w:val="24"/>
           <w:lang w:val="en-GB" w:eastAsia="en-GB" w:bidi="ar-SA"/>
         </w:rPr>
-        <w:lastRenderedPageBreak/>
         <w:drawing>
           <wp:inline distT="0" distB="0" distL="0" distR="0">
             <wp:extent cx="5570958" cy="3008351"/>
@@ -7835,51 +8316,69 @@
         <w:spacing w:before="81"/>
         <w:ind w:left="2436" w:firstLine="0"/>
         <w:rPr>
+          <w:rFonts w:ascii="Courier New" w:eastAsiaTheme="minorHAnsi" w:hAnsi="Courier New" w:cs="Courier New"/>
+          <w:color w:val="4D4D4D"/>
+          <w:sz w:val="20"/>
+          <w:szCs w:val="20"/>
+          <w:lang w:val="en-GB" w:eastAsia="en-US" w:bidi="ar-SA"/>
+        </w:rPr>
+      </w:pPr>
+      <w:r>
+        <w:rPr>
+          <w:rFonts w:ascii="Courier New" w:eastAsiaTheme="minorHAnsi" w:hAnsi="Courier New" w:cs="Courier New"/>
+          <w:color w:val="4D4D4D"/>
+          <w:sz w:val="20"/>
+          <w:szCs w:val="20"/>
+          <w:lang w:val="en-GB" w:eastAsia="en-US" w:bidi="ar-SA"/>
+        </w:rPr>
+        <w:t xml:space="preserve">  </w:t>
+      </w:r>
+      <w:r>
+        <w:rPr>
+          <w:rFonts w:ascii="Courier New" w:eastAsiaTheme="minorHAnsi" w:hAnsi="Courier New" w:cs="Courier New"/>
+          <w:color w:val="4D4D4D"/>
+          <w:sz w:val="20"/>
+          <w:szCs w:val="20"/>
+          <w:lang w:val="en-GB" w:eastAsia="en-US" w:bidi="ar-SA"/>
+        </w:rPr>
+        <w:tab/>
+      </w:r>
+      <w:r>
+        <w:rPr>
+          <w:rFonts w:ascii="Courier New" w:eastAsiaTheme="minorHAnsi" w:hAnsi="Courier New" w:cs="Courier New"/>
+          <w:color w:val="4D4D4D"/>
+          <w:sz w:val="20"/>
+          <w:szCs w:val="20"/>
+          <w:lang w:val="en-GB" w:eastAsia="en-US" w:bidi="ar-SA"/>
+        </w:rPr>
+        <w:tab/>
+        <w:t xml:space="preserve">      </w:t>
+      </w:r>
+      <w:r>
+        <w:rPr>
+          <w:rFonts w:ascii="Courier New" w:eastAsiaTheme="minorHAnsi" w:hAnsi="Courier New" w:cs="Courier New"/>
+          <w:color w:val="4D4D4D"/>
+          <w:sz w:val="20"/>
+          <w:szCs w:val="20"/>
+          <w:lang w:val="en-GB" w:eastAsia="en-US" w:bidi="ar-SA"/>
+        </w:rPr>
+        <w:t>s^3 + 2880 s^2 + 5.081e07 s + 1.843e06</w:t>
+      </w:r>
+    </w:p>
+    <w:p>
+      <w:pPr>
+        <w:pStyle w:val="Heading9"/>
+        <w:tabs>
+          <w:tab w:val="left" w:pos="996"/>
+          <w:tab w:val="left" w:pos="997"/>
+        </w:tabs>
+        <w:spacing w:before="81"/>
+        <w:ind w:left="2436" w:firstLine="0"/>
+        <w:rPr>
           <w:b w:val="0"/>
           <w:bCs w:val="0"/>
         </w:rPr>
       </w:pPr>
-      <w:r>
-        <w:rPr>
-          <w:rFonts w:ascii="Courier New" w:eastAsiaTheme="minorHAnsi" w:hAnsi="Courier New" w:cs="Courier New"/>
-          <w:color w:val="4D4D4D"/>
-          <w:sz w:val="20"/>
-          <w:szCs w:val="20"/>
-          <w:lang w:val="en-GB" w:eastAsia="en-US" w:bidi="ar-SA"/>
-        </w:rPr>
-        <w:t xml:space="preserve">  </w:t>
-      </w:r>
-      <w:r>
-        <w:rPr>
-          <w:rFonts w:ascii="Courier New" w:eastAsiaTheme="minorHAnsi" w:hAnsi="Courier New" w:cs="Courier New"/>
-          <w:color w:val="4D4D4D"/>
-          <w:sz w:val="20"/>
-          <w:szCs w:val="20"/>
-          <w:lang w:val="en-GB" w:eastAsia="en-US" w:bidi="ar-SA"/>
-        </w:rPr>
-        <w:tab/>
-      </w:r>
-      <w:r>
-        <w:rPr>
-          <w:rFonts w:ascii="Courier New" w:eastAsiaTheme="minorHAnsi" w:hAnsi="Courier New" w:cs="Courier New"/>
-          <w:color w:val="4D4D4D"/>
-          <w:sz w:val="20"/>
-          <w:szCs w:val="20"/>
-          <w:lang w:val="en-GB" w:eastAsia="en-US" w:bidi="ar-SA"/>
-        </w:rPr>
-        <w:tab/>
-        <w:t xml:space="preserve">      </w:t>
-      </w:r>
-      <w:r>
-        <w:rPr>
-          <w:rFonts w:ascii="Courier New" w:eastAsiaTheme="minorHAnsi" w:hAnsi="Courier New" w:cs="Courier New"/>
-          <w:color w:val="4D4D4D"/>
-          <w:sz w:val="20"/>
-          <w:szCs w:val="20"/>
-          <w:lang w:val="en-GB" w:eastAsia="en-US" w:bidi="ar-SA"/>
-        </w:rPr>
-        <w:t>s^3 + 2880 s^2 + 5.081e07 s + 1.843e06</w:t>
-      </w:r>
     </w:p>
     <w:p>
       <w:pPr>
@@ -8258,7 +8757,7 @@
       <w:pPr>
         <w:widowControl/>
         <w:adjustRightInd w:val="0"/>
-        <w:ind w:firstLine="720"/>
+        <w:spacing w:line="360" w:lineRule="auto"/>
         <w:rPr>
           <w:sz w:val="28"/>
         </w:rPr>
@@ -8289,6 +8788,7 @@
         <w:rPr>
           <w:sz w:val="28"/>
         </w:rPr>
+        <w:lastRenderedPageBreak/>
         <w:t>Etape proces:</w:t>
       </w:r>
     </w:p>
@@ -8382,7 +8882,6 @@
           <w:sz w:val="28"/>
           <w:szCs w:val="24"/>
         </w:rPr>
-        <w:lastRenderedPageBreak/>
         <w:t xml:space="preserve">Validare model (cu metoda resid din matlab) :  </w:t>
       </w:r>
       <w:r>
@@ -8795,6 +9294,7 @@
           <w:b w:val="0"/>
           <w:bCs w:val="0"/>
         </w:rPr>
+        <w:lastRenderedPageBreak/>
         <w:t>Calcul functii de transfer aferente:</w:t>
       </w:r>
     </w:p>
@@ -9681,7 +10181,7 @@
           <w:tab w:val="left" w:pos="997"/>
         </w:tabs>
         <w:spacing w:before="81"/>
-        <w:ind w:left="215" w:firstLine="0"/>
+        <w:ind w:left="0" w:firstLine="0"/>
         <w:rPr>
           <w:b w:val="0"/>
           <w:sz w:val="23"/>
@@ -9698,12 +10198,63 @@
         </w:tabs>
         <w:spacing w:before="81"/>
         <w:ind w:left="215" w:firstLine="0"/>
+        <w:jc w:val="center"/>
         <w:rPr>
           <w:b w:val="0"/>
           <w:sz w:val="23"/>
           <w:szCs w:val="23"/>
         </w:rPr>
       </w:pPr>
+      <w:r>
+        <w:rPr>
+          <w:b w:val="0"/>
+          <w:noProof/>
+          <w:sz w:val="23"/>
+          <w:szCs w:val="23"/>
+          <w:lang w:val="en-GB" w:eastAsia="en-GB" w:bidi="ar-SA"/>
+        </w:rPr>
+        <w:drawing>
+          <wp:inline distT="0" distB="0" distL="0" distR="0">
+            <wp:extent cx="4988169" cy="3505200"/>
+            <wp:effectExtent l="0" t="0" r="0" b="0"/>
+            <wp:docPr id="2" name="Picture 2"/>
+            <wp:cNvGraphicFramePr>
+              <a:graphicFrameLocks xmlns:a="http://schemas.openxmlformats.org/drawingml/2006/main" noChangeAspect="1"/>
+            </wp:cNvGraphicFramePr>
+            <a:graphic xmlns:a="http://schemas.openxmlformats.org/drawingml/2006/main">
+              <a:graphicData uri="http://schemas.openxmlformats.org/drawingml/2006/picture">
+                <pic:pic xmlns:pic="http://schemas.openxmlformats.org/drawingml/2006/picture">
+                  <pic:nvPicPr>
+                    <pic:cNvPr id="2" name="simulare_viteza.PNG"/>
+                    <pic:cNvPicPr/>
+                  </pic:nvPicPr>
+                  <pic:blipFill>
+                    <a:blip r:embed="rId25">
+                      <a:extLst>
+                        <a:ext uri="{28A0092B-C50C-407E-A947-70E740481C1C}">
+                          <a14:useLocalDpi xmlns:a14="http://schemas.microsoft.com/office/drawing/2010/main" val="0"/>
+                        </a:ext>
+                      </a:extLst>
+                    </a:blip>
+                    <a:stretch>
+                      <a:fillRect/>
+                    </a:stretch>
+                  </pic:blipFill>
+                  <pic:spPr>
+                    <a:xfrm>
+                      <a:off x="0" y="0"/>
+                      <a:ext cx="4989820" cy="3506360"/>
+                    </a:xfrm>
+                    <a:prstGeom prst="rect">
+                      <a:avLst/>
+                    </a:prstGeom>
+                  </pic:spPr>
+                </pic:pic>
+              </a:graphicData>
+            </a:graphic>
+          </wp:inline>
+        </w:drawing>
+      </w:r>
     </w:p>
     <w:p>
       <w:pPr>
@@ -9730,12 +10281,30 @@
         </w:tabs>
         <w:spacing w:before="81"/>
         <w:ind w:left="215" w:firstLine="0"/>
+        <w:jc w:val="center"/>
         <w:rPr>
           <w:b w:val="0"/>
           <w:sz w:val="23"/>
           <w:szCs w:val="23"/>
         </w:rPr>
       </w:pPr>
+      <w:r>
+        <w:rPr>
+          <w:b w:val="0"/>
+          <w:i/>
+          <w:sz w:val="23"/>
+          <w:szCs w:val="23"/>
+        </w:rPr>
+        <w:t xml:space="preserve">Figura 1.16: </w:t>
+      </w:r>
+      <w:r>
+        <w:rPr>
+          <w:b w:val="0"/>
+          <w:sz w:val="23"/>
+          <w:szCs w:val="23"/>
+        </w:rPr>
+        <w:t>Simularea vitezelor calculate.</w:t>
+      </w:r>
     </w:p>
     <w:p>
       <w:pPr>
@@ -9761,236 +10330,7 @@
           <w:tab w:val="left" w:pos="997"/>
         </w:tabs>
         <w:spacing w:before="81"/>
-        <w:ind w:left="215" w:firstLine="0"/>
-        <w:rPr>
-          <w:b w:val="0"/>
-          <w:sz w:val="23"/>
-          <w:szCs w:val="23"/>
-        </w:rPr>
-      </w:pPr>
-    </w:p>
-    <w:p>
-      <w:pPr>
-        <w:pStyle w:val="Heading9"/>
-        <w:tabs>
-          <w:tab w:val="left" w:pos="996"/>
-          <w:tab w:val="left" w:pos="997"/>
-        </w:tabs>
-        <w:spacing w:before="81"/>
-        <w:ind w:left="215" w:firstLine="0"/>
-        <w:rPr>
-          <w:b w:val="0"/>
-          <w:sz w:val="23"/>
-          <w:szCs w:val="23"/>
-        </w:rPr>
-      </w:pPr>
-    </w:p>
-    <w:p>
-      <w:pPr>
-        <w:pStyle w:val="Heading9"/>
-        <w:tabs>
-          <w:tab w:val="left" w:pos="996"/>
-          <w:tab w:val="left" w:pos="997"/>
-        </w:tabs>
-        <w:spacing w:before="81"/>
-        <w:ind w:left="215" w:firstLine="0"/>
-        <w:rPr>
-          <w:b w:val="0"/>
-          <w:sz w:val="23"/>
-          <w:szCs w:val="23"/>
-        </w:rPr>
-      </w:pPr>
-    </w:p>
-    <w:p>
-      <w:pPr>
-        <w:pStyle w:val="Heading9"/>
-        <w:tabs>
-          <w:tab w:val="left" w:pos="996"/>
-          <w:tab w:val="left" w:pos="997"/>
-        </w:tabs>
-        <w:spacing w:before="81"/>
-        <w:ind w:left="215" w:firstLine="0"/>
-        <w:rPr>
-          <w:b w:val="0"/>
-          <w:sz w:val="23"/>
-          <w:szCs w:val="23"/>
-        </w:rPr>
-      </w:pPr>
-    </w:p>
-    <w:p>
-      <w:pPr>
-        <w:pStyle w:val="Heading9"/>
-        <w:tabs>
-          <w:tab w:val="left" w:pos="996"/>
-          <w:tab w:val="left" w:pos="997"/>
-        </w:tabs>
-        <w:spacing w:before="81"/>
-        <w:ind w:left="215" w:firstLine="0"/>
-        <w:rPr>
-          <w:b w:val="0"/>
-          <w:sz w:val="23"/>
-          <w:szCs w:val="23"/>
-        </w:rPr>
-      </w:pPr>
-    </w:p>
-    <w:p>
-      <w:pPr>
-        <w:pStyle w:val="Heading9"/>
-        <w:tabs>
-          <w:tab w:val="left" w:pos="996"/>
-          <w:tab w:val="left" w:pos="997"/>
-        </w:tabs>
-        <w:spacing w:before="81"/>
-        <w:ind w:left="215" w:firstLine="0"/>
-        <w:rPr>
-          <w:b w:val="0"/>
-          <w:sz w:val="23"/>
-          <w:szCs w:val="23"/>
-        </w:rPr>
-      </w:pPr>
-    </w:p>
-    <w:p>
-      <w:pPr>
-        <w:pStyle w:val="Heading9"/>
-        <w:tabs>
-          <w:tab w:val="left" w:pos="996"/>
-          <w:tab w:val="left" w:pos="997"/>
-        </w:tabs>
-        <w:spacing w:before="81"/>
-        <w:ind w:left="215" w:firstLine="0"/>
-        <w:rPr>
-          <w:b w:val="0"/>
-          <w:sz w:val="23"/>
-          <w:szCs w:val="23"/>
-        </w:rPr>
-      </w:pPr>
-    </w:p>
-    <w:p>
-      <w:pPr>
-        <w:pStyle w:val="Heading9"/>
-        <w:tabs>
-          <w:tab w:val="left" w:pos="996"/>
-          <w:tab w:val="left" w:pos="997"/>
-        </w:tabs>
-        <w:spacing w:before="81"/>
-        <w:ind w:left="215" w:firstLine="0"/>
-        <w:rPr>
-          <w:b w:val="0"/>
-          <w:sz w:val="23"/>
-          <w:szCs w:val="23"/>
-        </w:rPr>
-      </w:pPr>
-    </w:p>
-    <w:p>
-      <w:pPr>
-        <w:pStyle w:val="Heading9"/>
-        <w:tabs>
-          <w:tab w:val="left" w:pos="996"/>
-          <w:tab w:val="left" w:pos="997"/>
-        </w:tabs>
-        <w:spacing w:before="81"/>
-        <w:ind w:left="215" w:firstLine="0"/>
-        <w:rPr>
-          <w:b w:val="0"/>
-          <w:sz w:val="23"/>
-          <w:szCs w:val="23"/>
-        </w:rPr>
-      </w:pPr>
-    </w:p>
-    <w:p>
-      <w:pPr>
-        <w:pStyle w:val="Heading9"/>
-        <w:tabs>
-          <w:tab w:val="left" w:pos="996"/>
-          <w:tab w:val="left" w:pos="997"/>
-        </w:tabs>
-        <w:spacing w:before="81"/>
-        <w:ind w:left="215" w:firstLine="0"/>
-        <w:rPr>
-          <w:b w:val="0"/>
-          <w:sz w:val="23"/>
-          <w:szCs w:val="23"/>
-        </w:rPr>
-      </w:pPr>
-    </w:p>
-    <w:p>
-      <w:pPr>
-        <w:pStyle w:val="Heading9"/>
-        <w:tabs>
-          <w:tab w:val="left" w:pos="996"/>
-          <w:tab w:val="left" w:pos="997"/>
-        </w:tabs>
-        <w:spacing w:before="81"/>
-        <w:ind w:left="215" w:firstLine="0"/>
-        <w:rPr>
-          <w:b w:val="0"/>
-          <w:sz w:val="23"/>
-          <w:szCs w:val="23"/>
-        </w:rPr>
-      </w:pPr>
-    </w:p>
-    <w:p>
-      <w:pPr>
-        <w:pStyle w:val="Heading9"/>
-        <w:tabs>
-          <w:tab w:val="left" w:pos="996"/>
-          <w:tab w:val="left" w:pos="997"/>
-        </w:tabs>
-        <w:spacing w:before="81"/>
-        <w:ind w:left="215" w:firstLine="0"/>
-        <w:rPr>
-          <w:b w:val="0"/>
-          <w:sz w:val="23"/>
-          <w:szCs w:val="23"/>
-        </w:rPr>
-      </w:pPr>
-    </w:p>
-    <w:p>
-      <w:pPr>
-        <w:pStyle w:val="Heading9"/>
-        <w:tabs>
-          <w:tab w:val="left" w:pos="996"/>
-          <w:tab w:val="left" w:pos="997"/>
-        </w:tabs>
-        <w:spacing w:before="81"/>
-        <w:ind w:left="215" w:firstLine="0"/>
-        <w:rPr>
-          <w:b w:val="0"/>
-          <w:sz w:val="23"/>
-          <w:szCs w:val="23"/>
-        </w:rPr>
-      </w:pPr>
-    </w:p>
-    <w:p>
-      <w:pPr>
-        <w:pStyle w:val="Heading9"/>
-        <w:tabs>
-          <w:tab w:val="left" w:pos="996"/>
-          <w:tab w:val="left" w:pos="997"/>
-        </w:tabs>
-        <w:spacing w:before="81"/>
-        <w:ind w:left="215" w:firstLine="0"/>
-        <w:rPr>
-          <w:b w:val="0"/>
-          <w:sz w:val="23"/>
-          <w:szCs w:val="23"/>
-        </w:rPr>
-      </w:pPr>
-    </w:p>
-    <w:p>
-      <w:pPr>
-        <w:pStyle w:val="Heading9"/>
-        <w:tabs>
-          <w:tab w:val="left" w:pos="996"/>
-          <w:tab w:val="left" w:pos="997"/>
-        </w:tabs>
-        <w:spacing w:before="81"/>
-        <w:ind w:left="215" w:firstLine="0"/>
-        <w:rPr>
-          <w:b w:val="0"/>
-          <w:sz w:val="23"/>
-          <w:szCs w:val="23"/>
-        </w:rPr>
+        <w:ind w:left="0" w:firstLine="0"/>
       </w:pPr>
     </w:p>
     <w:p>
@@ -10014,10 +10354,16 @@
           <w:sz w:val="23"/>
           <w:szCs w:val="23"/>
         </w:rPr>
+        <w:lastRenderedPageBreak/>
         <w:tab/>
       </w:r>
       <w:r>
-        <w:t>Simularea pozitie unghiulara</w:t>
+        <w:t xml:space="preserve">Simularea </w:t>
+      </w:r>
+      <w:bookmarkStart w:id="6" w:name="_GoBack"/>
+      <w:bookmarkEnd w:id="6"/>
+      <w:r>
+        <w:t>pozitie unghiulara</w:t>
       </w:r>
     </w:p>
     <w:p>
@@ -10149,7 +10495,6 @@
           <w:szCs w:val="23"/>
           <w:lang w:val="en-GB" w:eastAsia="en-GB" w:bidi="ar-SA"/>
         </w:rPr>
-        <w:lastRenderedPageBreak/>
         <w:drawing>
           <wp:inline distT="0" distB="0" distL="0" distR="0">
             <wp:extent cx="5983605" cy="3923414"/>
@@ -10166,7 +10511,7 @@
                     <pic:cNvPicPr/>
                   </pic:nvPicPr>
                   <pic:blipFill>
-                    <a:blip r:embed="rId25">
+                    <a:blip r:embed="rId26">
                       <a:extLst>
                         <a:ext uri="{28A0092B-C50C-407E-A947-70E740481C1C}">
                           <a14:useLocalDpi xmlns:a14="http://schemas.microsoft.com/office/drawing/2010/main" val="0"/>
@@ -10440,7 +10785,7 @@
                     <pic:cNvPicPr/>
                   </pic:nvPicPr>
                   <pic:blipFill>
-                    <a:blip r:embed="rId26" cstate="print"/>
+                    <a:blip r:embed="rId27" cstate="print"/>
                     <a:stretch>
                       <a:fillRect/>
                     </a:stretch>
@@ -10467,8 +10812,12 @@
         <w:ind w:left="216" w:right="1279"/>
       </w:pPr>
       <w:r>
+        <w:rPr>
+          <w:noProof/>
+          <w:lang w:val="en-GB" w:eastAsia="en-GB" w:bidi="ar-SA"/>
+        </w:rPr>
         <w:drawing>
-          <wp:anchor distT="0" distB="0" distL="0" distR="0" simplePos="0" relativeHeight="251659264" behindDoc="1" locked="0" layoutInCell="1" allowOverlap="1">
+          <wp:anchor distT="0" distB="0" distL="0" distR="0" simplePos="0" relativeHeight="251658752" behindDoc="1" locked="0" layoutInCell="1" allowOverlap="1">
             <wp:simplePos x="0" y="0"/>
             <wp:positionH relativeFrom="page">
               <wp:posOffset>4662423</wp:posOffset>
@@ -10491,7 +10840,7 @@
                     <pic:cNvPicPr/>
                   </pic:nvPicPr>
                   <pic:blipFill>
-                    <a:blip r:embed="rId27" cstate="print"/>
+                    <a:blip r:embed="rId28" cstate="print"/>
                     <a:stretch>
                       <a:fillRect/>
                     </a:stretch>
@@ -10566,6 +10915,7 @@
         <w:ind w:left="216" w:right="1279" w:firstLine="707"/>
       </w:pPr>
       <w:r>
+        <w:lastRenderedPageBreak/>
         <w:t>Vom calcula folosind intrarea, viteza unghiulara si pozitia unghiulara eroarea medie patratica apeland la urmatoarele functii din matlab: resid, compare, iddata si n4sid.</w:t>
       </w:r>
     </w:p>
@@ -10619,43 +10969,7 @@
           <w:sz w:val="20"/>
           <w:szCs w:val="20"/>
         </w:rPr>
-        <w:lastRenderedPageBreak/>
-        <w:t>sys</w:t>
-      </w:r>
-      <w:r>
-        <w:rPr>
-          <w:sz w:val="20"/>
-          <w:szCs w:val="20"/>
-        </w:rPr>
-        <w:t xml:space="preserve"> </w:t>
-      </w:r>
-      <w:r>
-        <w:rPr>
-          <w:sz w:val="20"/>
-          <w:szCs w:val="20"/>
-        </w:rPr>
-        <w:t>=</w:t>
-      </w:r>
-      <w:r>
-        <w:rPr>
-          <w:sz w:val="20"/>
-          <w:szCs w:val="20"/>
-        </w:rPr>
-        <w:t xml:space="preserve"> </w:t>
-      </w:r>
-      <w:r>
-        <w:rPr>
-          <w:sz w:val="20"/>
-          <w:szCs w:val="20"/>
-        </w:rPr>
-        <w:t>n4sid(</w:t>
-      </w:r>
-      <w:r>
-        <w:rPr>
-          <w:sz w:val="20"/>
-          <w:szCs w:val="20"/>
-        </w:rPr>
-        <w:t>main_</w:t>
+        <w:t>sys = n4sid(main_</w:t>
       </w:r>
       <w:r>
         <w:rPr>
@@ -10832,7 +11146,7 @@
                     <pic:cNvPicPr/>
                   </pic:nvPicPr>
                   <pic:blipFill>
-                    <a:blip r:embed="rId28">
+                    <a:blip r:embed="rId29">
                       <a:extLst>
                         <a:ext uri="{28A0092B-C50C-407E-A947-70E740481C1C}">
                           <a14:useLocalDpi xmlns:a14="http://schemas.microsoft.com/office/drawing/2010/main" val="0"/>
@@ -10997,8 +11311,34 @@
           <w:szCs w:val="20"/>
           <w:lang w:val="en-GB" w:eastAsia="en-US" w:bidi="ar-SA"/>
         </w:rPr>
-        <w:t xml:space="preserve">Eroare de urmarire </w:t>
-      </w:r>
+        <w:t>Eroare de urmarire pozitie unghiulara</w:t>
+      </w:r>
+      <w:r>
+        <w:rPr>
+          <w:rFonts w:ascii="cmmi10" w:eastAsiaTheme="minorHAnsi" w:hAnsi="cmmi10" w:cs="cmmi10"/>
+          <w:sz w:val="20"/>
+          <w:szCs w:val="20"/>
+          <w:lang w:val="en-GB" w:eastAsia="en-US" w:bidi="ar-SA"/>
+        </w:rPr>
+        <w:t xml:space="preserve"> : </w:t>
+      </w:r>
+      <w:r>
+        <w:rPr>
+          <w:rFonts w:ascii="cmmi10" w:eastAsiaTheme="minorHAnsi" w:hAnsi="cmmi10" w:cs="cmmi10"/>
+          <w:b/>
+          <w:sz w:val="20"/>
+          <w:szCs w:val="20"/>
+          <w:lang w:val="en-GB" w:eastAsia="en-US" w:bidi="ar-SA"/>
+        </w:rPr>
+        <w:t>98.28%</w:t>
+      </w:r>
+    </w:p>
+    <w:p>
+      <w:pPr>
+        <w:rPr>
+          <w:b/>
+        </w:rPr>
+      </w:pPr>
       <w:r>
         <w:rPr>
           <w:rFonts w:ascii="cmmi10" w:eastAsiaTheme="minorHAnsi" w:hAnsi="cmmi10" w:cs="cmmi10"/>
@@ -11007,17 +11347,16 @@
           <w:szCs w:val="20"/>
           <w:lang w:val="en-GB" w:eastAsia="en-US" w:bidi="ar-SA"/>
         </w:rPr>
-        <w:t>pozitie</w:t>
+        <w:t>Eroare medie patratica pozitie unghiulara</w:t>
       </w:r>
       <w:r>
         <w:rPr>
           <w:rFonts w:ascii="cmmi10" w:eastAsiaTheme="minorHAnsi" w:hAnsi="cmmi10" w:cs="cmmi10"/>
-          <w:i/>
-          <w:sz w:val="20"/>
-          <w:szCs w:val="20"/>
-          <w:lang w:val="en-GB" w:eastAsia="en-US" w:bidi="ar-SA"/>
-        </w:rPr>
-        <w:t xml:space="preserve"> unghiulara</w:t>
+          <w:sz w:val="20"/>
+          <w:szCs w:val="20"/>
+          <w:lang w:val="en-GB" w:eastAsia="en-US" w:bidi="ar-SA"/>
+        </w:rPr>
+        <w:t xml:space="preserve"> : </w:t>
       </w:r>
       <w:r>
         <w:rPr>
@@ -11026,112 +11365,11 @@
           <w:szCs w:val="20"/>
           <w:lang w:val="en-GB" w:eastAsia="en-US" w:bidi="ar-SA"/>
         </w:rPr>
-        <w:t xml:space="preserve"> </w:t>
+        <w:t>100 - 98.28</w:t>
       </w:r>
       <w:r>
         <w:rPr>
           <w:rFonts w:ascii="cmmi10" w:eastAsiaTheme="minorHAnsi" w:hAnsi="cmmi10" w:cs="cmmi10"/>
-          <w:sz w:val="20"/>
-          <w:szCs w:val="20"/>
-          <w:lang w:val="en-GB" w:eastAsia="en-US" w:bidi="ar-SA"/>
-        </w:rPr>
-        <w:t>:</w:t>
-      </w:r>
-      <w:r>
-        <w:rPr>
-          <w:rFonts w:ascii="cmmi10" w:eastAsiaTheme="minorHAnsi" w:hAnsi="cmmi10" w:cs="cmmi10"/>
-          <w:sz w:val="20"/>
-          <w:szCs w:val="20"/>
-          <w:lang w:val="en-GB" w:eastAsia="en-US" w:bidi="ar-SA"/>
-        </w:rPr>
-        <w:t xml:space="preserve"> </w:t>
-      </w:r>
-      <w:r>
-        <w:rPr>
-          <w:rFonts w:ascii="cmmi10" w:eastAsiaTheme="minorHAnsi" w:hAnsi="cmmi10" w:cs="cmmi10"/>
-          <w:b/>
-          <w:sz w:val="20"/>
-          <w:szCs w:val="20"/>
-          <w:lang w:val="en-GB" w:eastAsia="en-US" w:bidi="ar-SA"/>
-        </w:rPr>
-        <w:t>98.28%</w:t>
-      </w:r>
-    </w:p>
-    <w:p>
-      <w:pPr>
-        <w:rPr>
-          <w:b/>
-        </w:rPr>
-      </w:pPr>
-      <w:r>
-        <w:rPr>
-          <w:rFonts w:ascii="cmmi10" w:eastAsiaTheme="minorHAnsi" w:hAnsi="cmmi10" w:cs="cmmi10"/>
-          <w:i/>
-          <w:sz w:val="20"/>
-          <w:szCs w:val="20"/>
-          <w:lang w:val="en-GB" w:eastAsia="en-US" w:bidi="ar-SA"/>
-        </w:rPr>
-        <w:t xml:space="preserve">Eroare medie patratica </w:t>
-      </w:r>
-      <w:r>
-        <w:rPr>
-          <w:rFonts w:ascii="cmmi10" w:eastAsiaTheme="minorHAnsi" w:hAnsi="cmmi10" w:cs="cmmi10"/>
-          <w:i/>
-          <w:sz w:val="20"/>
-          <w:szCs w:val="20"/>
-          <w:lang w:val="en-GB" w:eastAsia="en-US" w:bidi="ar-SA"/>
-        </w:rPr>
-        <w:t>pozitie</w:t>
-      </w:r>
-      <w:r>
-        <w:rPr>
-          <w:rFonts w:ascii="cmmi10" w:eastAsiaTheme="minorHAnsi" w:hAnsi="cmmi10" w:cs="cmmi10"/>
-          <w:i/>
-          <w:sz w:val="20"/>
-          <w:szCs w:val="20"/>
-          <w:lang w:val="en-GB" w:eastAsia="en-US" w:bidi="ar-SA"/>
-        </w:rPr>
-        <w:t xml:space="preserve"> unghiulara</w:t>
-      </w:r>
-      <w:r>
-        <w:rPr>
-          <w:rFonts w:ascii="cmmi10" w:eastAsiaTheme="minorHAnsi" w:hAnsi="cmmi10" w:cs="cmmi10"/>
-          <w:sz w:val="20"/>
-          <w:szCs w:val="20"/>
-          <w:lang w:val="en-GB" w:eastAsia="en-US" w:bidi="ar-SA"/>
-        </w:rPr>
-        <w:t xml:space="preserve"> </w:t>
-      </w:r>
-      <w:r>
-        <w:rPr>
-          <w:rFonts w:ascii="cmmi10" w:eastAsiaTheme="minorHAnsi" w:hAnsi="cmmi10" w:cs="cmmi10"/>
-          <w:sz w:val="20"/>
-          <w:szCs w:val="20"/>
-          <w:lang w:val="en-GB" w:eastAsia="en-US" w:bidi="ar-SA"/>
-        </w:rPr>
-        <w:t>:</w:t>
-      </w:r>
-      <w:r>
-        <w:rPr>
-          <w:rFonts w:ascii="cmmi10" w:eastAsiaTheme="minorHAnsi" w:hAnsi="cmmi10" w:cs="cmmi10"/>
-          <w:sz w:val="20"/>
-          <w:szCs w:val="20"/>
-          <w:lang w:val="en-GB" w:eastAsia="en-US" w:bidi="ar-SA"/>
-        </w:rPr>
-        <w:t xml:space="preserve"> </w:t>
-      </w:r>
-      <w:r>
-        <w:rPr>
-          <w:rFonts w:ascii="cmmi10" w:eastAsiaTheme="minorHAnsi" w:hAnsi="cmmi10" w:cs="cmmi10"/>
-          <w:sz w:val="20"/>
-          <w:szCs w:val="20"/>
-          <w:lang w:val="en-GB" w:eastAsia="en-US" w:bidi="ar-SA"/>
-        </w:rPr>
-        <w:t>100 - 98.28</w:t>
-      </w:r>
-      <w:r>
-        <w:rPr>
-          <w:rFonts w:ascii="cmmi10" w:eastAsiaTheme="minorHAnsi" w:hAnsi="cmmi10" w:cs="cmmi10"/>
           <w:b/>
           <w:sz w:val="20"/>
           <w:szCs w:val="20"/>
@@ -11140,8 +11378,18 @@
         <w:t xml:space="preserve"> = 1.72%</w:t>
       </w:r>
     </w:p>
-    <w:p/>
-    <w:p/>
+    <w:p>
+      <w:pPr>
+        <w:tabs>
+          <w:tab w:val="left" w:pos="3650"/>
+        </w:tabs>
+        <w:rPr>
+          <w:b/>
+          <w:sz w:val="44"/>
+          <w:u w:val="single"/>
+        </w:rPr>
+      </w:pPr>
+    </w:p>
     <w:p>
       <w:pPr>
         <w:tabs>
@@ -11154,60 +11402,29 @@
           <w:u w:val="single"/>
         </w:rPr>
       </w:pPr>
-    </w:p>
-    <w:p>
-      <w:pPr>
-        <w:tabs>
-          <w:tab w:val="left" w:pos="3650"/>
-        </w:tabs>
-        <w:jc w:val="center"/>
+      <w:r>
         <w:rPr>
           <w:b/>
           <w:sz w:val="44"/>
           <w:u w:val="single"/>
         </w:rPr>
-      </w:pPr>
-    </w:p>
-    <w:p>
-      <w:pPr>
-        <w:tabs>
-          <w:tab w:val="left" w:pos="3650"/>
-        </w:tabs>
-        <w:jc w:val="center"/>
+        <w:lastRenderedPageBreak/>
+        <w:t xml:space="preserve">1.4. </w:t>
+      </w:r>
+      <w:r>
         <w:rPr>
           <w:b/>
           <w:sz w:val="44"/>
           <w:u w:val="single"/>
         </w:rPr>
-      </w:pPr>
-    </w:p>
-    <w:p>
-      <w:pPr>
-        <w:tabs>
-          <w:tab w:val="left" w:pos="3650"/>
-        </w:tabs>
-        <w:jc w:val="center"/>
+        <w:t xml:space="preserve">Cod </w:t>
+      </w:r>
+      <w:r>
         <w:rPr>
           <w:b/>
           <w:sz w:val="44"/>
           <w:u w:val="single"/>
         </w:rPr>
-      </w:pPr>
-      <w:r>
-        <w:rPr>
-          <w:b/>
-          <w:sz w:val="44"/>
-          <w:u w:val="single"/>
-        </w:rPr>
-        <w:lastRenderedPageBreak/>
-        <w:t xml:space="preserve">Cod </w:t>
-      </w:r>
-      <w:r>
-        <w:rPr>
-          <w:b/>
-          <w:sz w:val="44"/>
-          <w:u w:val="single"/>
-        </w:rPr>
         <w:t>Matlab</w:t>
       </w:r>
     </w:p>
@@ -14625,8 +14842,6 @@
         </w:rPr>
         <w:t xml:space="preserve">compare(data, sys); </w:t>
       </w:r>
-      <w:bookmarkStart w:id="6" w:name="_GoBack"/>
-      <w:bookmarkEnd w:id="6"/>
     </w:p>
     <w:p>
       <w:pPr>
@@ -17129,7 +17344,7 @@
 </file>
 
 <file path=customXml/itemProps1.xml><?xml version="1.0" encoding="utf-8"?>
-<ds:datastoreItem xmlns:ds="http://schemas.openxmlformats.org/officeDocument/2006/customXml" ds:itemID="{635AF226-A54C-4298-B2EB-6E27530F619B}">
+<ds:datastoreItem xmlns:ds="http://schemas.openxmlformats.org/officeDocument/2006/customXml" ds:itemID="{E90EE18C-1979-45B2-B6C1-7E8636CC488B}">
   <ds:schemaRefs>
     <ds:schemaRef ds:uri="http://schemas.openxmlformats.org/officeDocument/2006/bibliography"/>
   </ds:schemaRefs>

</xml_diff>